<commit_message>
Documentando os problemas computacionais
</commit_message>
<xml_diff>
--- a/motor.e.bateria.driver.final.docx
+++ b/motor.e.bateria.driver.final.docx
@@ -1,6 +1,6 @@
 
 <file path=word/document.xml><?xml version="1.0" encoding="utf-8"?>
-<w:document xmlns:o="urn:schemas-microsoft-com:office:office" xmlns:r="http://schemas.openxmlformats.org/officeDocument/2006/relationships" xmlns:v="urn:schemas-microsoft-com:vml" xmlns:w="http://schemas.openxmlformats.org/wordprocessingml/2006/main" xmlns:w10="urn:schemas-microsoft-com:office:word" xmlns:wp="http://schemas.openxmlformats.org/drawingml/2006/wordprocessingDrawing">
+<w:document xmlns:o="urn:schemas-microsoft-com:office:office" xmlns:r="http://schemas.openxmlformats.org/officeDocument/2006/relationships" xmlns:v="urn:schemas-microsoft-com:vml" xmlns:w="http://schemas.openxmlformats.org/wordprocessingml/2006/main" xmlns:w10="urn:schemas-microsoft-com:office:word" xmlns:wp="http://schemas.openxmlformats.org/drawingml/2006/wordprocessingDrawing" xmlns:wps="http://schemas.microsoft.com/office/word/2010/wordprocessingShape" xmlns:wpg="http://schemas.microsoft.com/office/word/2010/wordprocessingGroup" xmlns:mc="http://schemas.openxmlformats.org/markup-compatibility/2006" xmlns:wp14="http://schemas.microsoft.com/office/word/2010/wordprocessingDrawing" xmlns:w14="http://schemas.microsoft.com/office/word/2010/wordml" mc:Ignorable="w14 wp14">
   <w:body>
     <w:p>
       <w:pPr>
@@ -129,18 +129,43 @@
       <w:pPr>
         <w:pStyle w:val="Normal"/>
         <w:jc w:val="left"/>
-        <w:rPr>
-          <w:sz w:val="24"/>
-          <w:szCs w:val="24"/>
-        </w:rPr>
-      </w:pPr>
-      <w:r>
-        <w:rPr>
-          <w:sz w:val="24"/>
-          <w:szCs w:val="24"/>
-        </w:rPr>
-        <w:tab/>
-        <w:t>O motor de corrente continua (motor DC) e facil para se controlar e existem modelos que consegyem atingir uma boa taxa de torque por peso alem de atingir velocidades de rotacao relativamente altas tornando assim uma otima escolha para esse tipo de aplicacao, portanto sera o modelo de motor que utilizaremos em nosso robo.</w:t>
+        <w:rPr/>
+      </w:pPr>
+      <w:r>
+        <w:rPr>
+          <w:sz w:val="24"/>
+          <w:szCs w:val="24"/>
+        </w:rPr>
+        <w:tab/>
+        <w:t>O motor de corrente continua (motor DC) e facil para se controlar e existem modelos que conseg</w:t>
+      </w:r>
+      <w:r>
+        <w:rPr>
+          <w:sz w:val="24"/>
+          <w:szCs w:val="24"/>
+        </w:rPr>
+        <w:t>u</w:t>
+      </w:r>
+      <w:r>
+        <w:rPr>
+          <w:sz w:val="24"/>
+          <w:szCs w:val="24"/>
+        </w:rPr>
+        <w:t>em atingir uma boa taxa de torque por peso alem de atingir velocidades de rota</w:t>
+      </w:r>
+      <w:r>
+        <w:rPr>
+          <w:sz w:val="24"/>
+          <w:szCs w:val="24"/>
+        </w:rPr>
+        <w:t>çã</w:t>
+      </w:r>
+      <w:r>
+        <w:rPr>
+          <w:sz w:val="24"/>
+          <w:szCs w:val="24"/>
+        </w:rPr>
+        <w:t>o relativamente altas tornando assim uma otima escolha para esse tipo de aplicacao, portanto sera o modelo de motor que utilizaremos em nosso robo.</w:t>
       </w:r>
     </w:p>
     <w:p>
@@ -208,82 +233,40 @@
           <w:szCs w:val="24"/>
         </w:rPr>
         <w:tab/>
-        <w:t xml:space="preserve">Em primeiro lugar e necessario saber qual sera o peso que que esses motores terao de mover, assim para dimensionar o motor da melhor maneira utilizaremos o peso maximo do robo para os calculos que sera de 50 kg. Apos isso veremos qual sera o peso em cada roda para fazermos os calculos </w:t>
-      </w:r>
-      <w:r>
-        <w:rPr>
-          <w:sz w:val="24"/>
-          <w:szCs w:val="24"/>
-        </w:rPr>
-        <w:t>assim:</w:t>
-      </w:r>
-    </w:p>
-    <w:p>
-      <w:pPr>
-        <w:pStyle w:val="Normal"/>
-        <w:jc w:val="left"/>
-        <w:rPr>
-          <w:sz w:val="24"/>
-          <w:szCs w:val="24"/>
-        </w:rPr>
-      </w:pPr>
-      <w:r>
-        <w:rPr>
-          <w:sz w:val="24"/>
-          <w:szCs w:val="24"/>
-        </w:rPr>
-      </w:r>
-    </w:p>
-    <w:p>
-      <w:pPr>
-        <w:pStyle w:val="Normal"/>
-        <w:jc w:val="center"/>
-        <w:rPr>
-          <w:sz w:val="24"/>
-          <w:szCs w:val="24"/>
-        </w:rPr>
-      </w:pPr>
-      <w:r>
-        <w:rPr>
-          <w:sz w:val="24"/>
-          <w:szCs w:val="24"/>
-        </w:rPr>
-        <w:t>50</w:t>
-      </w:r>
-      <w:r>
-        <w:rPr>
-          <w:sz w:val="24"/>
-          <w:szCs w:val="24"/>
-        </w:rPr>
-        <w:t>kg</w:t>
-      </w:r>
-      <w:r>
-        <w:rPr>
-          <w:sz w:val="24"/>
-          <w:szCs w:val="24"/>
-        </w:rPr>
-        <w:t>/</w:t>
-      </w:r>
-      <w:r>
-        <w:rPr>
-          <w:sz w:val="24"/>
-          <w:szCs w:val="24"/>
-        </w:rPr>
-        <w:t>2</w:t>
-      </w:r>
-      <w:r>
-        <w:rPr>
-          <w:sz w:val="24"/>
-          <w:szCs w:val="24"/>
-        </w:rPr>
-        <w:t>=</w:t>
-      </w:r>
-      <w:r>
-        <w:rPr>
-          <w:sz w:val="24"/>
-          <w:szCs w:val="24"/>
-        </w:rPr>
-        <w:t>25kg</w:t>
+        <w:t>Em primeiro lugar e necessario saber qual sera o peso que que esses motores terao de mover, assim para dimensionar o motor da melhor maneira utilizaremos o peso maximo do robo para os calculos que sera de 50 kg. Apos isso veremos qual sera o peso em cada roda para fazermos os calculos assim:</w:t>
+      </w:r>
+    </w:p>
+    <w:p>
+      <w:pPr>
+        <w:pStyle w:val="Normal"/>
+        <w:jc w:val="left"/>
+        <w:rPr>
+          <w:sz w:val="24"/>
+          <w:szCs w:val="24"/>
+        </w:rPr>
+      </w:pPr>
+      <w:r>
+        <w:rPr>
+          <w:sz w:val="24"/>
+          <w:szCs w:val="24"/>
+        </w:rPr>
+      </w:r>
+    </w:p>
+    <w:p>
+      <w:pPr>
+        <w:pStyle w:val="Normal"/>
+        <w:jc w:val="center"/>
+        <w:rPr>
+          <w:sz w:val="24"/>
+          <w:szCs w:val="24"/>
+        </w:rPr>
+      </w:pPr>
+      <w:r>
+        <w:rPr>
+          <w:sz w:val="24"/>
+          <w:szCs w:val="24"/>
+        </w:rPr>
+        <w:t>50kg/2=25kg</w:t>
       </w:r>
     </w:p>
     <w:p>
@@ -879,12 +862,6 @@
           <w:szCs w:val="24"/>
         </w:rPr>
         <w:tab/>
-      </w:r>
-      <w:r>
-        <w:rPr>
-          <w:sz w:val="24"/>
-          <w:szCs w:val="24"/>
-        </w:rPr>
         <w:t>Esse valor e uma boa rotacao para o sistema, agora calculamos a rotacao real para o motor considerando a tensao fornecida menos a perdida na resistencia do motor, de 0,095 OHM.</w:t>
       </w:r>
     </w:p>
@@ -1113,6 +1090,30 @@
       <w:pPr>
         <w:pStyle w:val="Normal"/>
         <w:jc w:val="left"/>
+        <w:rPr>
+          <w:rFonts w:ascii="Calibri" w:hAnsi="Calibri"/>
+          <w:b w:val="false"/>
+          <w:b w:val="false"/>
+          <w:i w:val="false"/>
+          <w:i w:val="false"/>
+          <w:strike w:val="false"/>
+          <w:dstrike w:val="false"/>
+          <w:outline w:val="false"/>
+          <w:shadow w:val="false"/>
+          <w:color w:val="0000FF"/>
+          <w:sz w:val="22"/>
+          <w:u w:val="single"/>
+          <w:em w:val="none"/>
+        </w:rPr>
+      </w:pPr>
+      <w:r>
+        <w:rPr>
+          <w:sz w:val="24"/>
+          <w:szCs w:val="24"/>
+        </w:rPr>
+        <w:tab/>
+      </w:r>
+      <w:r>
         <w:rPr>
           <w:rFonts w:ascii="Calibri" w:hAnsi="Calibri"/>
           <w:b w:val="false"/>
@@ -1126,28 +1127,6 @@
           <w:u w:val="single"/>
           <w:em w:val="none"/>
         </w:rPr>
-      </w:pPr>
-      <w:r>
-        <w:rPr>
-          <w:sz w:val="24"/>
-          <w:szCs w:val="24"/>
-        </w:rPr>
-        <w:tab/>
-      </w:r>
-      <w:r>
-        <w:rPr>
-          <w:rFonts w:ascii="Calibri" w:hAnsi="Calibri"/>
-          <w:b w:val="false"/>
-          <w:i w:val="false"/>
-          <w:strike w:val="false"/>
-          <w:dstrike w:val="false"/>
-          <w:outline w:val="false"/>
-          <w:shadow w:val="false"/>
-          <w:color w:val="0000FF"/>
-          <w:sz w:val="22"/>
-          <w:u w:val="single"/>
-          <w:em w:val="none"/>
-        </w:rPr>
         <w:t>http://www.robotmarketplace.com/products/BP389010-00.html</w:t>
       </w:r>
     </w:p>
@@ -1312,14 +1291,7 @@
           <w:szCs w:val="24"/>
         </w:rPr>
         <w:tab/>
-        <w:t xml:space="preserve">Para a escolha da bateria a ser utilizada no sistema de locomnocao foram feitos alguns calculos com base na tensao e na corrente necessaria para alimentar os dois motores escolhidos assim temos que verificar primeiramente a </w:t>
-      </w:r>
-      <w:r>
-        <w:rPr>
-          <w:sz w:val="24"/>
-          <w:szCs w:val="24"/>
-        </w:rPr>
-        <w:t>necessidade, sendo que um piloto agressivo dirige acelerando em 50% da partida, a mesma dura 3 minutos ou seja 0,05h.</w:t>
+        <w:t>Para a escolha da bateria a ser utilizada no sistema de locomnocao foram feitos alguns calculos com base na tensao e na corrente necessaria para alimentar os dois motores escolhidos assim temos que verificar primeiramente a necessidade, sendo que um piloto agressivo dirige acelerando em 50% da partida, a mesma dura 3 minutos ou seja 0,05h.</w:t>
       </w:r>
     </w:p>
     <w:p>
@@ -1485,35 +1457,7 @@
           <w:sz w:val="24"/>
           <w:szCs w:val="24"/>
         </w:rPr>
-        <w:t>2*</w:t>
-      </w:r>
-      <w:r>
-        <w:rPr>
-          <w:sz w:val="24"/>
-          <w:szCs w:val="24"/>
-        </w:rPr>
-        <w:t>68</w:t>
-      </w:r>
-      <w:r>
-        <w:rPr>
-          <w:sz w:val="24"/>
-          <w:szCs w:val="24"/>
-        </w:rPr>
-        <w:t>A=1</w:t>
-      </w:r>
-      <w:r>
-        <w:rPr>
-          <w:sz w:val="24"/>
-          <w:szCs w:val="24"/>
-        </w:rPr>
-        <w:t>36</w:t>
-      </w:r>
-      <w:r>
-        <w:rPr>
-          <w:sz w:val="24"/>
-          <w:szCs w:val="24"/>
-        </w:rPr>
-        <w:t>A</w:t>
+        <w:t>2*68A=136A</w:t>
       </w:r>
     </w:p>
     <w:p>
@@ -1582,14 +1526,7 @@
           <w:szCs w:val="24"/>
         </w:rPr>
         <w:tab/>
-        <w:t xml:space="preserve">Portanto sera necessario alimentar os motores com dois conjuntos de baterias em paralelo fornecendo assim a corrente necessaria para o funcionamento do motor </w:t>
-      </w:r>
-      <w:r>
-        <w:rPr>
-          <w:sz w:val="24"/>
-          <w:szCs w:val="24"/>
-        </w:rPr>
-        <w:t>e uma taxa de 6 Ah, assim tambem temos uma folga podendo alimentar tambem a eletronica com o mesmo conjunto de baterias sem que exija muito do sistema, devido ao fato de que o consumo da eletronica seja consideravelmente menor que o dos motores.</w:t>
+        <w:t>Portanto sera necessario alimentar os motores com dois conjuntos de baterias em paralelo fornecendo assim a corrente necessaria para o funcionamento do motor e uma taxa de 6 Ah, assim tambem temos uma folga podendo alimentar tambem a eletronica com o mesmo conjunto de baterias sem que exija muito do sistema, devido ao fato de que o consumo da eletronica seja consideravelmente menor que o dos motores.</w:t>
       </w:r>
     </w:p>
     <w:p>
@@ -1717,16 +1654,10 @@
       <w:pPr>
         <w:pStyle w:val="Normal"/>
         <w:jc w:val="center"/>
-        <w:rPr>
-          <w:sz w:val="24"/>
-          <w:szCs w:val="24"/>
-        </w:rPr>
-      </w:pPr>
-      <w:r>
-        <w:rPr>
-          <w:sz w:val="24"/>
-          <w:szCs w:val="24"/>
-        </w:rPr>
+        <w:rPr/>
+      </w:pPr>
+      <w:r>
+        <w:rPr/>
       </w:r>
     </w:p>
     <w:sectPr>
@@ -1743,12 +1674,11 @@
 </file>
 
 <file path=word/styles.xml><?xml version="1.0" encoding="utf-8"?>
-<w:styles xmlns:w="http://schemas.openxmlformats.org/wordprocessingml/2006/main">
+<w:styles xmlns:w="http://schemas.openxmlformats.org/wordprocessingml/2006/main" xmlns:w14="http://schemas.microsoft.com/office/word/2010/wordml" xmlns:mc="http://schemas.openxmlformats.org/markup-compatibility/2006" mc:Ignorable="w14">
   <w:docDefaults>
     <w:rPrDefault>
       <w:rPr>
         <w:rFonts w:ascii="Liberation Serif" w:hAnsi="Liberation Serif" w:eastAsia="Droid Sans Fallback" w:cs="FreeSans"/>
-        <w:sz w:val="24"/>
         <w:szCs w:val="24"/>
         <w:lang w:val="pt-BR" w:eastAsia="zh-CN" w:bidi="hi-IN"/>
       </w:rPr>
@@ -1759,13 +1689,16 @@
   </w:docDefaults>
   <w:style w:type="paragraph" w:styleId="Normal">
     <w:name w:val="Normal"/>
+    <w:qFormat/>
     <w:pPr>
       <w:widowControl w:val="false"/>
       <w:suppressAutoHyphens w:val="true"/>
+      <w:bidi w:val="0"/>
+      <w:jc w:val="left"/>
     </w:pPr>
     <w:rPr>
       <w:rFonts w:ascii="Liberation Serif" w:hAnsi="Liberation Serif" w:eastAsia="Droid Sans Fallback" w:cs="FreeSans"/>
-      <w:color w:val="auto"/>
+      <w:color w:val="00000A"/>
       <w:sz w:val="24"/>
       <w:szCs w:val="24"/>
       <w:lang w:val="pt-BR" w:eastAsia="zh-CN" w:bidi="hi-IN"/>
@@ -1775,6 +1708,7 @@
     <w:name w:val="Heading"/>
     <w:basedOn w:val="Normal"/>
     <w:next w:val="TextBody"/>
+    <w:qFormat/>
     <w:pPr>
       <w:keepNext/>
       <w:spacing w:before="240" w:after="120"/>
@@ -1804,6 +1738,7 @@
   <w:style w:type="paragraph" w:styleId="Caption">
     <w:name w:val="Caption"/>
     <w:basedOn w:val="Normal"/>
+    <w:qFormat/>
     <w:pPr>
       <w:suppressLineNumbers/>
       <w:spacing w:before="120" w:after="120"/>
@@ -1819,6 +1754,7 @@
   <w:style w:type="paragraph" w:styleId="Index">
     <w:name w:val="Index"/>
     <w:basedOn w:val="Normal"/>
+    <w:qFormat/>
     <w:pPr>
       <w:suppressLineNumbers/>
     </w:pPr>

</xml_diff>